<commit_message>
database adding refactor 1
</commit_message>
<xml_diff>
--- a/time_report/report.docx
+++ b/time_report/report.docx
@@ -158,6 +158,40 @@
           </w:p>
         </w:tc>
       </w:tr>
+      <w:tr>
+        <w:tc>
+          <w:tcPr>
+            <w:tcW w:type="dxa" w:w="4531"/>
+            <w:tcBorders>
+              <w:left w:val="single" w:sz="4" w:space="0" w:color="000000"/>
+              <w:right w:val="single" w:sz="4" w:space="0" w:color="000000"/>
+              <w:top w:val="single" w:sz="4" w:space="0" w:color="000000"/>
+              <w:bottom w:val="single" w:sz="4" w:space="0" w:color="000000"/>
+            </w:tcBorders>
+          </w:tcPr>
+          <w:p>
+            <w:r>
+              <w:t>test2</w:t>
+            </w:r>
+          </w:p>
+        </w:tc>
+        <w:tc>
+          <w:tcPr>
+            <w:tcW w:type="dxa" w:w="4531"/>
+            <w:tcBorders>
+              <w:left w:val="single" w:sz="4" w:space="0" w:color="000000"/>
+              <w:right w:val="single" w:sz="4" w:space="0" w:color="000000"/>
+              <w:top w:val="single" w:sz="4" w:space="0" w:color="000000"/>
+              <w:bottom w:val="single" w:sz="4" w:space="0" w:color="000000"/>
+            </w:tcBorders>
+          </w:tcPr>
+          <w:p>
+            <w:r>
+              <w:t>1</w:t>
+            </w:r>
+          </w:p>
+        </w:tc>
+      </w:tr>
     </w:tbl>
     <w:p>
       <w:pPr>
@@ -273,7 +307,7 @@
           </w:tcPr>
           <w:p>
             <w:r>
-              <w:t>5</w:t>
+              <w:t>7</w:t>
             </w:r>
           </w:p>
         </w:tc>
@@ -341,7 +375,7 @@
           </w:tcPr>
           <w:p>
             <w:r>
-              <w:t>2</w:t>
+              <w:t>3</w:t>
             </w:r>
           </w:p>
         </w:tc>

</xml_diff>